<commit_message>
resolucion final y completa de PRUEBA1
</commit_message>
<xml_diff>
--- a/prueba1/Prueba parcial N°1 FORMA_C.docx
+++ b/prueba1/Prueba parcial N°1 FORMA_C.docx
@@ -1880,7 +1880,20 @@
         <w:rPr>
           <w:rFonts w:ascii="Arial" w:hAnsi="Arial" w:cs="Arial"/>
         </w:rPr>
-        <w:t>No obstante, a medida que el almacén fue desarrollando y expandiendo sus operaciones comerciales empezó a enriquecerse con la llegada</w:t>
+        <w:t xml:space="preserve">No obstante, a medida que el almacén fue desarrollando y expandiendo sus </w:t>
+      </w:r>
+      <w:r>
+        <w:rPr>
+          <w:rFonts w:ascii="Arial" w:hAnsi="Arial" w:cs="Arial"/>
+          <w:color w:val="FF0000"/>
+        </w:rPr>
+        <w:t xml:space="preserve">operaciones comerciales </w:t>
+      </w:r>
+      <w:r>
+        <w:rPr>
+          <w:rFonts w:ascii="Arial" w:hAnsi="Arial" w:cs="Arial"/>
+        </w:rPr>
+        <w:t>empezó a enriquecerse con la llegada</w:t>
       </w:r>
       <w:r>
         <w:rPr>
@@ -2106,54 +2119,74 @@
         <w:rPr>
           <w:rFonts w:ascii="Arial" w:hAnsi="Arial" w:cs="Arial"/>
         </w:rPr>
-        <w:t xml:space="preserve"> negocio debió seguir abierto y </w:t>
+        <w:t xml:space="preserve"> negocio debió seguir abierto </w:t>
       </w:r>
       <w:r>
         <w:rPr>
           <w:rFonts w:ascii="Arial" w:hAnsi="Arial" w:cs="Arial"/>
+          <w:color w:val="FF0000"/>
+        </w:rPr>
+        <w:t xml:space="preserve">y </w:t>
+      </w:r>
+      <w:r>
+        <w:rPr>
+          <w:rFonts w:ascii="Arial" w:hAnsi="Arial" w:cs="Arial"/>
+          <w:color w:val="FF0000"/>
         </w:rPr>
         <w:t>se vio</w:t>
       </w:r>
       <w:r>
         <w:rPr>
           <w:rFonts w:ascii="Arial" w:hAnsi="Arial" w:cs="Arial"/>
+          <w:color w:val="FF0000"/>
         </w:rPr>
         <w:t xml:space="preserve"> forzado a explorar nuevos canales de venta, como la venta online que era un nicho de </w:t>
       </w:r>
       <w:r>
         <w:rPr>
           <w:rFonts w:ascii="Arial" w:hAnsi="Arial" w:cs="Arial"/>
+          <w:color w:val="FF0000"/>
         </w:rPr>
         <w:t xml:space="preserve">mercado en el que </w:t>
       </w:r>
       <w:r>
         <w:rPr>
           <w:rFonts w:ascii="Arial" w:hAnsi="Arial" w:cs="Arial"/>
+          <w:color w:val="FF0000"/>
         </w:rPr>
         <w:t xml:space="preserve">el negocio </w:t>
       </w:r>
       <w:r>
         <w:rPr>
           <w:rFonts w:ascii="Arial" w:hAnsi="Arial" w:cs="Arial"/>
+          <w:color w:val="FF0000"/>
         </w:rPr>
         <w:t>no particip</w:t>
       </w:r>
       <w:r>
         <w:rPr>
           <w:rFonts w:ascii="Arial" w:hAnsi="Arial" w:cs="Arial"/>
+          <w:color w:val="FF0000"/>
         </w:rPr>
         <w:t>aba</w:t>
       </w:r>
       <w:r>
         <w:rPr>
           <w:rFonts w:ascii="Arial" w:hAnsi="Arial" w:cs="Arial"/>
-        </w:rPr>
-        <w:t xml:space="preserve"> hasta ahora.</w:t>
+          <w:color w:val="FF0000"/>
+        </w:rPr>
+        <w:t xml:space="preserve"> hasta ahora</w:t>
       </w:r>
       <w:r>
         <w:rPr>
           <w:rFonts w:ascii="Arial" w:hAnsi="Arial" w:cs="Arial"/>
         </w:rPr>
+        <w:t>.</w:t>
+      </w:r>
+      <w:r>
+        <w:rPr>
+          <w:rFonts w:ascii="Arial" w:hAnsi="Arial" w:cs="Arial"/>
+        </w:rPr>
         <w:t xml:space="preserve"> </w:t>
       </w:r>
     </w:p>
@@ -2202,12 +2235,14 @@
       <w:r>
         <w:rPr>
           <w:rFonts w:ascii="Arial" w:hAnsi="Arial" w:cs="Arial"/>
+          <w:color w:val="FF0000"/>
         </w:rPr>
         <w:t>para automatizar los principales procesos del negocio</w:t>
       </w:r>
       <w:r>
         <w:rPr>
           <w:rFonts w:ascii="Arial" w:hAnsi="Arial" w:cs="Arial"/>
+          <w:color w:val="FF0000"/>
         </w:rPr>
         <w:t>,</w:t>
       </w:r>
@@ -2227,36 +2262,53 @@
         <w:rPr>
           <w:rFonts w:ascii="Arial" w:hAnsi="Arial" w:cs="Arial"/>
         </w:rPr>
-        <w:t xml:space="preserve"> proceso</w:t>
+        <w:t xml:space="preserve"> </w:t>
       </w:r>
       <w:r>
         <w:rPr>
           <w:rFonts w:ascii="Arial" w:hAnsi="Arial" w:cs="Arial"/>
+          <w:color w:val="FF0000"/>
+        </w:rPr>
+        <w:t>proceso</w:t>
+      </w:r>
+      <w:r>
+        <w:rPr>
+          <w:rFonts w:ascii="Arial" w:hAnsi="Arial" w:cs="Arial"/>
+          <w:color w:val="FF0000"/>
         </w:rPr>
         <w:t>s</w:t>
       </w:r>
       <w:r>
         <w:rPr>
           <w:rFonts w:ascii="Arial" w:hAnsi="Arial" w:cs="Arial"/>
+          <w:color w:val="FF0000"/>
         </w:rPr>
         <w:t xml:space="preserve"> de ventas y </w:t>
       </w:r>
       <w:r>
         <w:rPr>
           <w:rFonts w:ascii="Arial" w:hAnsi="Arial" w:cs="Arial"/>
+          <w:color w:val="FF0000"/>
         </w:rPr>
         <w:t>remuneraciones</w:t>
       </w:r>
       <w:r>
         <w:rPr>
           <w:rFonts w:ascii="Arial" w:hAnsi="Arial" w:cs="Arial"/>
-        </w:rPr>
-        <w:t xml:space="preserve">. No obstante, </w:t>
+          <w:color w:val="FF0000"/>
+        </w:rPr>
+        <w:t xml:space="preserve">. </w:t>
       </w:r>
       <w:r>
         <w:rPr>
           <w:rFonts w:ascii="Arial" w:hAnsi="Arial" w:cs="Arial"/>
         </w:rPr>
+        <w:t xml:space="preserve">No obstante, </w:t>
+      </w:r>
+      <w:r>
+        <w:rPr>
+          <w:rFonts w:ascii="Arial" w:hAnsi="Arial" w:cs="Arial"/>
+        </w:rPr>
         <w:t xml:space="preserve">dicho desarrollo no dio frutos, puesto que se le encargó el trabajo a la empresa </w:t>
       </w:r>
       <w:proofErr w:type="spellStart"/>
@@ -2383,41 +2435,48 @@
         <w:ind w:left="10" w:right="52"/>
         <w:rPr>
           <w:rFonts w:ascii="Arial" w:hAnsi="Arial" w:cs="Arial"/>
+          <w:color w:val="FF0000"/>
         </w:rPr>
       </w:pPr>
       <w:r>
         <w:rPr>
           <w:rFonts w:ascii="Arial" w:hAnsi="Arial" w:cs="Arial"/>
+          <w:color w:val="FF0000"/>
         </w:rPr>
         <w:t>En principio le han solicitado elaborar un proceso que permita procesar las</w:t>
       </w:r>
       <w:r>
         <w:rPr>
           <w:rFonts w:ascii="Arial" w:hAnsi="Arial" w:cs="Arial"/>
+          <w:color w:val="FF0000"/>
         </w:rPr>
         <w:t xml:space="preserve"> remuneraciones</w:t>
       </w:r>
       <w:r>
         <w:rPr>
           <w:rFonts w:ascii="Arial" w:hAnsi="Arial" w:cs="Arial"/>
+          <w:color w:val="FF0000"/>
         </w:rPr>
         <w:t xml:space="preserve"> de los empleados en un mes determinado, de acuerdo con las reglas que impone el negocio y que permita elaborar el detalle mensual de </w:t>
       </w:r>
       <w:r>
         <w:rPr>
           <w:rFonts w:ascii="Arial" w:hAnsi="Arial" w:cs="Arial"/>
+          <w:color w:val="FF0000"/>
         </w:rPr>
         <w:t>los haberes y descuentos</w:t>
       </w:r>
       <w:r>
         <w:rPr>
           <w:rFonts w:ascii="Arial" w:hAnsi="Arial" w:cs="Arial"/>
+          <w:color w:val="FF0000"/>
         </w:rPr>
         <w:t xml:space="preserve"> </w:t>
       </w:r>
       <w:r>
         <w:rPr>
           <w:rFonts w:ascii="Arial" w:hAnsi="Arial" w:cs="Arial"/>
+          <w:color w:val="FF0000"/>
         </w:rPr>
         <w:t>respectivos.</w:t>
       </w:r>
@@ -2438,7 +2497,20 @@
         <w:rPr>
           <w:rFonts w:ascii="Arial" w:hAnsi="Arial" w:cs="Arial"/>
         </w:rPr>
-        <w:t>Para dicho propósito la Gerencia le ha proporcionado una muestra de datos de las ventas del año 2021, las que debe utilizar para efectuar las pruebas respectivas</w:t>
+        <w:t xml:space="preserve">Para dicho propósito la Gerencia le ha proporcionado una </w:t>
+      </w:r>
+      <w:r>
+        <w:rPr>
+          <w:rFonts w:ascii="Arial" w:hAnsi="Arial" w:cs="Arial"/>
+          <w:color w:val="FF0000"/>
+        </w:rPr>
+        <w:t xml:space="preserve">muestra de datos </w:t>
+      </w:r>
+      <w:r>
+        <w:rPr>
+          <w:rFonts w:ascii="Arial" w:hAnsi="Arial" w:cs="Arial"/>
+        </w:rPr>
+        <w:t>de las ventas del año 2021, las que debe utilizar para efectuar las pruebas respectivas</w:t>
       </w:r>
       <w:r>
         <w:t>.</w:t>
@@ -3424,179 +3496,109 @@
         </w:rPr>
       </w:pPr>
       <w:r>
-        <w:rPr>
-          <w:highlight w:val="darkGray"/>
-        </w:rPr>
         <w:t xml:space="preserve">A </w:t>
       </w:r>
       <w:r>
-        <w:rPr>
-          <w:highlight w:val="darkGray"/>
-        </w:rPr>
         <w:t xml:space="preserve">los vendedores </w:t>
       </w:r>
       <w:r>
         <w:rPr>
           <w:color w:val="FF0000"/>
-          <w:highlight w:val="darkGray"/>
         </w:rPr>
         <w:t>que están</w:t>
       </w:r>
       <w:r>
         <w:rPr>
           <w:color w:val="FF0000"/>
-          <w:highlight w:val="darkGray"/>
         </w:rPr>
         <w:t xml:space="preserve"> categorizados</w:t>
       </w:r>
       <w:r>
         <w:rPr>
           <w:color w:val="FF0000"/>
-          <w:highlight w:val="darkGray"/>
         </w:rPr>
         <w:t xml:space="preserve"> </w:t>
       </w:r>
       <w:r>
-        <w:rPr>
-          <w:highlight w:val="darkGray"/>
-        </w:rPr>
         <w:t>se le</w:t>
       </w:r>
       <w:r>
-        <w:rPr>
-          <w:highlight w:val="darkGray"/>
-        </w:rPr>
         <w:t>s</w:t>
       </w:r>
       <w:r>
-        <w:rPr>
-          <w:highlight w:val="darkGray"/>
-        </w:rPr>
         <w:t xml:space="preserve"> paga un</w:t>
       </w:r>
       <w:r>
-        <w:rPr>
-          <w:highlight w:val="darkGray"/>
-        </w:rPr>
         <w:t>a</w:t>
       </w:r>
       <w:r>
-        <w:rPr>
-          <w:highlight w:val="darkGray"/>
-        </w:rPr>
         <w:t xml:space="preserve"> </w:t>
       </w:r>
       <w:r>
-        <w:rPr>
-          <w:highlight w:val="darkGray"/>
-        </w:rPr>
         <w:t>asignación especial</w:t>
       </w:r>
       <w:r>
-        <w:rPr>
-          <w:highlight w:val="darkGray"/>
-        </w:rPr>
         <w:t xml:space="preserve"> </w:t>
       </w:r>
       <w:r>
         <w:rPr>
           <w:color w:val="FF0000"/>
-          <w:highlight w:val="darkGray"/>
         </w:rPr>
         <w:t>que corresponde a un porcentaje del monto neto de sus ventas</w:t>
       </w:r>
       <w:r>
         <w:rPr>
           <w:color w:val="FF0000"/>
-          <w:highlight w:val="darkGray"/>
         </w:rPr>
         <w:t xml:space="preserve"> </w:t>
       </w:r>
       <w:r>
-        <w:rPr>
-          <w:highlight w:val="darkGray"/>
-        </w:rPr>
         <w:t>en el mes de proceso</w:t>
       </w:r>
       <w:r>
-        <w:rPr>
-          <w:highlight w:val="darkGray"/>
-        </w:rPr>
         <w:t>. El incentivo tiene como propósito que to</w:t>
       </w:r>
       <w:r>
-        <w:rPr>
-          <w:highlight w:val="darkGray"/>
-        </w:rPr>
         <w:t>d</w:t>
       </w:r>
       <w:r>
-        <w:rPr>
-          <w:highlight w:val="darkGray"/>
-        </w:rPr>
         <w:t>o</w:t>
       </w:r>
       <w:r>
-        <w:rPr>
-          <w:highlight w:val="darkGray"/>
-        </w:rPr>
         <w:t>s</w:t>
       </w:r>
       <w:r>
-        <w:rPr>
-          <w:highlight w:val="darkGray"/>
-        </w:rPr>
         <w:t xml:space="preserve"> se esfuercen por alcanzar la categorización</w:t>
       </w:r>
       <w:r>
-        <w:rPr>
-          <w:highlight w:val="darkGray"/>
-        </w:rPr>
         <w:t xml:space="preserve"> más alta</w:t>
       </w:r>
       <w:r>
-        <w:rPr>
-          <w:highlight w:val="darkGray"/>
-        </w:rPr>
         <w:t xml:space="preserve">. Dicho porcentaje debe recuperarse de la tabla </w:t>
       </w:r>
       <w:r>
         <w:rPr>
           <w:b/>
           <w:bCs/>
-          <w:highlight w:val="darkGray"/>
         </w:rPr>
         <w:t>CATEGORIA</w:t>
       </w:r>
       <w:r>
-        <w:rPr>
-          <w:highlight w:val="darkGray"/>
-        </w:rPr>
         <w:t xml:space="preserve"> y el monto neto de las ventas </w:t>
       </w:r>
       <w:r>
-        <w:rPr>
-          <w:highlight w:val="darkGray"/>
-        </w:rPr>
         <w:t xml:space="preserve">del mes </w:t>
       </w:r>
       <w:r>
-        <w:rPr>
-          <w:highlight w:val="darkGray"/>
-        </w:rPr>
         <w:t xml:space="preserve">respectivo </w:t>
       </w:r>
       <w:r>
-        <w:rPr>
-          <w:highlight w:val="darkGray"/>
-        </w:rPr>
         <w:t xml:space="preserve">desde la tabla </w:t>
       </w:r>
       <w:r>
         <w:rPr>
           <w:b/>
           <w:bCs/>
-          <w:highlight w:val="darkGray"/>
         </w:rPr>
         <w:t>COMI</w:t>
       </w:r>
@@ -3604,7 +3606,6 @@
         <w:rPr>
           <w:b/>
           <w:bCs/>
-          <w:highlight w:val="darkGray"/>
         </w:rPr>
         <w:t>SION</w:t>
       </w:r>
@@ -3612,7 +3613,6 @@
         <w:rPr>
           <w:b/>
           <w:bCs/>
-          <w:highlight w:val="darkGray"/>
         </w:rPr>
         <w:t>_V</w:t>
       </w:r>
@@ -3620,7 +3620,6 @@
         <w:rPr>
           <w:b/>
           <w:bCs/>
-          <w:highlight w:val="darkGray"/>
         </w:rPr>
         <w:t>EN</w:t>
       </w:r>
@@ -3628,21 +3627,20 @@
         <w:rPr>
           <w:b/>
           <w:bCs/>
+        </w:rPr>
+        <w:t>TA</w:t>
+      </w:r>
+      <w:r>
+        <w:t xml:space="preserve">.  </w:t>
+      </w:r>
+      <w:r>
+        <w:t xml:space="preserve">En el caso de que el vendedor no esté categorizado se aplicará </w:t>
+      </w:r>
+      <w:r>
+        <w:rPr>
           <w:highlight w:val="darkGray"/>
         </w:rPr>
-        <w:t>TA</w:t>
-      </w:r>
-      <w:r>
-        <w:rPr>
-          <w:highlight w:val="darkGray"/>
-        </w:rPr>
-        <w:t xml:space="preserve">.  </w:t>
-      </w:r>
-      <w:r>
-        <w:rPr>
-          <w:highlight w:val="darkGray"/>
-        </w:rPr>
-        <w:t>En el caso de que el vendedor no esté categorizado se aplicará un 3% para el cálculo de la asignación.</w:t>
+        <w:t>un 3% para el cálculo de la asignación.</w:t>
       </w:r>
     </w:p>
     <w:p>
@@ -4018,152 +4016,90 @@
         </w:rPr>
       </w:pPr>
       <w:r>
+        <w:t xml:space="preserve">Existe el pago de una asignación especial que se determina de acuerdo con el </w:t>
+      </w:r>
+      <w:r>
+        <w:rPr>
+          <w:color w:val="FF0000"/>
+        </w:rPr>
+        <w:t>grupo al que pertenece el vendedor</w:t>
+      </w:r>
+      <w:r>
+        <w:t xml:space="preserve">. </w:t>
+      </w:r>
+      <w:bookmarkStart w:id="0" w:name="_Hlk89699013"/>
+      <w:r>
+        <w:t xml:space="preserve">Por reglas internas los </w:t>
+      </w:r>
+      <w:r>
+        <w:rPr>
+          <w:color w:val="FF0000"/>
+        </w:rPr>
+        <w:t xml:space="preserve">porcentajes </w:t>
+      </w:r>
+      <w:r>
+        <w:t xml:space="preserve">aplicables a esta asignación varían mensualmente, por lo que deben ingresarse mediante variables BIND. </w:t>
+      </w:r>
+      <w:bookmarkEnd w:id="0"/>
+      <w:r>
+        <w:t xml:space="preserve">Para el caso de las pruebas que Ud. debe efectuar, considere que, si el vendedor pertenece al grupo A, se hace acreedor a una asignación que corresponde al 35% de su sueldo; la asignación será de un 30% si pertenece al grupo B, de un 25% si es del grupo </w:t>
+      </w:r>
+      <w:r>
+        <w:t>C</w:t>
+      </w:r>
+      <w:r>
+        <w:t>,</w:t>
+      </w:r>
+      <w:r>
+        <w:t xml:space="preserve"> </w:t>
+      </w:r>
+      <w:r>
+        <w:t>de un 20% si pertenece al grupo</w:t>
+      </w:r>
+      <w:r>
+        <w:t xml:space="preserve"> D </w:t>
+      </w:r>
+      <w:r>
+        <w:t xml:space="preserve">y de un 15% si </w:t>
+      </w:r>
+      <w:r>
+        <w:t>no pertenece</w:t>
+      </w:r>
+      <w:r>
+        <w:t xml:space="preserve"> </w:t>
+      </w:r>
+      <w:r>
+        <w:t>a ningún grupo</w:t>
+      </w:r>
+      <w:r>
+        <w:t xml:space="preserve">. </w:t>
+      </w:r>
+      <w:r>
+        <w:t>La asignación sólo será aplicable si el vendedor registra un monto neto de ventas superior a $</w:t>
+      </w:r>
+      <w:r>
+        <w:t>5</w:t>
+      </w:r>
+      <w:r>
+        <w:t>.</w:t>
+      </w:r>
+      <w:r>
+        <w:t>5</w:t>
+      </w:r>
+      <w:r>
+        <w:t>00</w:t>
+      </w:r>
+      <w:r>
+        <w:t>.</w:t>
+      </w:r>
+      <w:r>
+        <w:t>000 en el mes de proceso</w:t>
+      </w:r>
+      <w:r>
         <w:rPr>
           <w:highlight w:val="darkGray"/>
         </w:rPr>
-        <w:t xml:space="preserve">Existe el pago de una asignación especial que se determina de acuerdo con el </w:t>
-      </w:r>
-      <w:r>
-        <w:rPr>
-          <w:color w:val="FF0000"/>
-          <w:highlight w:val="darkGray"/>
-        </w:rPr>
-        <w:t>grupo al que pertenece el vendedor</w:t>
-      </w:r>
-      <w:r>
-        <w:rPr>
-          <w:highlight w:val="darkGray"/>
-        </w:rPr>
-        <w:t xml:space="preserve">. </w:t>
-      </w:r>
-      <w:bookmarkStart w:id="0" w:name="_Hlk89699013"/>
-      <w:r>
-        <w:rPr>
-          <w:highlight w:val="darkGray"/>
-        </w:rPr>
-        <w:t xml:space="preserve">Por reglas internas los </w:t>
-      </w:r>
-      <w:r>
-        <w:rPr>
-          <w:color w:val="FF0000"/>
-          <w:highlight w:val="darkGray"/>
-        </w:rPr>
-        <w:t xml:space="preserve">porcentajes </w:t>
-      </w:r>
-      <w:r>
-        <w:rPr>
-          <w:highlight w:val="darkGray"/>
-        </w:rPr>
-        <w:t xml:space="preserve">aplicables a esta asignación varían mensualmente, por lo que deben ingresarse mediante variables BIND. </w:t>
-      </w:r>
-      <w:bookmarkEnd w:id="0"/>
-      <w:r>
-        <w:rPr>
-          <w:highlight w:val="darkGray"/>
-        </w:rPr>
-        <w:t xml:space="preserve">Para el caso de las pruebas que Ud. debe efectuar, considere que, si el vendedor pertenece al grupo A, se hace acreedor a una asignación que corresponde al 35% de su sueldo; la asignación será de un 30% si pertenece al grupo B, de un 25% si es del grupo </w:t>
-      </w:r>
-      <w:r>
-        <w:rPr>
-          <w:highlight w:val="darkGray"/>
-        </w:rPr>
-        <w:t>C</w:t>
-      </w:r>
-      <w:r>
-        <w:rPr>
-          <w:highlight w:val="darkGray"/>
-        </w:rPr>
-        <w:t>,</w:t>
-      </w:r>
-      <w:r>
-        <w:rPr>
-          <w:highlight w:val="darkGray"/>
-        </w:rPr>
-        <w:t xml:space="preserve"> </w:t>
-      </w:r>
-      <w:r>
-        <w:rPr>
-          <w:highlight w:val="darkGray"/>
-        </w:rPr>
-        <w:t>de un 20% si pertenece al grupo</w:t>
-      </w:r>
-      <w:r>
-        <w:rPr>
-          <w:highlight w:val="darkGray"/>
-        </w:rPr>
-        <w:t xml:space="preserve"> D </w:t>
-      </w:r>
-      <w:r>
-        <w:rPr>
-          <w:highlight w:val="darkGray"/>
-        </w:rPr>
-        <w:t xml:space="preserve">y de un 15% si </w:t>
-      </w:r>
-      <w:r>
-        <w:rPr>
-          <w:highlight w:val="darkGray"/>
-        </w:rPr>
-        <w:t>no pertenece</w:t>
-      </w:r>
-      <w:r>
-        <w:rPr>
-          <w:highlight w:val="darkGray"/>
-        </w:rPr>
-        <w:t xml:space="preserve"> </w:t>
-      </w:r>
-      <w:r>
-        <w:rPr>
-          <w:highlight w:val="darkGray"/>
-        </w:rPr>
-        <w:t>a ningún grupo</w:t>
-      </w:r>
-      <w:r>
-        <w:rPr>
-          <w:highlight w:val="darkGray"/>
-        </w:rPr>
-        <w:t xml:space="preserve">. </w:t>
-      </w:r>
-      <w:r>
-        <w:rPr>
-          <w:highlight w:val="darkGray"/>
-        </w:rPr>
-        <w:t>La asignación sólo será aplicable si el vendedor registra un monto neto de ventas superior a $</w:t>
-      </w:r>
-      <w:r>
-        <w:rPr>
-          <w:highlight w:val="darkGray"/>
-        </w:rPr>
-        <w:t>5</w:t>
-      </w:r>
-      <w:r>
-        <w:rPr>
-          <w:highlight w:val="darkGray"/>
-        </w:rPr>
         <w:t>.</w:t>
-      </w:r>
-      <w:r>
-        <w:rPr>
-          <w:highlight w:val="darkGray"/>
-        </w:rPr>
-        <w:t>5</w:t>
-      </w:r>
-      <w:r>
-        <w:rPr>
-          <w:highlight w:val="darkGray"/>
-        </w:rPr>
-        <w:t>00</w:t>
-      </w:r>
-      <w:r>
-        <w:rPr>
-          <w:highlight w:val="darkGray"/>
-        </w:rPr>
-        <w:t>.</w:t>
-      </w:r>
-      <w:r>
-        <w:rPr>
-          <w:highlight w:val="darkGray"/>
-        </w:rPr>
-        <w:t>000 en el mes de proceso.</w:t>
       </w:r>
       <w:r>
         <w:rPr>
@@ -5884,20 +5820,11 @@
           <w:numId w:val="8"/>
         </w:numPr>
         <w:ind w:right="52" w:hanging="360"/>
-        <w:rPr>
-          <w:highlight w:val="darkGray"/>
-        </w:rPr>
-      </w:pPr>
-      <w:r>
-        <w:rPr>
-          <w:highlight w:val="darkGray"/>
-        </w:rPr>
+      </w:pPr>
+      <w:r>
         <w:t>Como primera prueba, el proceso se debe implementar en un Bloque PL/SQL Anónimo</w:t>
       </w:r>
       <w:r>
-        <w:rPr>
-          <w:highlight w:val="darkGray"/>
-        </w:rPr>
         <w:t>. Se deben procesar todos los vendedores.</w:t>
       </w:r>
     </w:p>
@@ -5913,20 +5840,11 @@
           <w:numId w:val="8"/>
         </w:numPr>
         <w:ind w:right="52" w:hanging="360"/>
-        <w:rPr>
-          <w:highlight w:val="darkGray"/>
-        </w:rPr>
-      </w:pPr>
-      <w:r>
-        <w:rPr>
-          <w:highlight w:val="darkGray"/>
-        </w:rPr>
+      </w:pPr>
+      <w:r>
         <w:t>Dada su variación mensual, l</w:t>
       </w:r>
       <w:r>
-        <w:rPr>
-          <w:highlight w:val="darkGray"/>
-        </w:rPr>
         <w:t xml:space="preserve">os siguientes valores deben ser ingresados al proceso a través de variables BIND: </w:t>
       </w:r>
     </w:p>
@@ -5935,14 +5853,8 @@
         <w:spacing w:after="0" w:line="259" w:lineRule="auto"/>
         <w:ind w:left="720" w:firstLine="0"/>
         <w:jc w:val="left"/>
-        <w:rPr>
-          <w:highlight w:val="darkGray"/>
-        </w:rPr>
-      </w:pPr>
-      <w:r>
-        <w:rPr>
-          <w:highlight w:val="darkGray"/>
-        </w:rPr>
+      </w:pPr>
+      <w:r>
         <w:t xml:space="preserve"> </w:t>
       </w:r>
     </w:p>
@@ -5953,14 +5865,8 @@
           <w:numId w:val="3"/>
         </w:numPr>
         <w:ind w:right="52" w:hanging="360"/>
-        <w:rPr>
-          <w:highlight w:val="darkGray"/>
-        </w:rPr>
-      </w:pPr>
-      <w:r>
-        <w:rPr>
-          <w:highlight w:val="darkGray"/>
-        </w:rPr>
+      </w:pPr>
+      <w:r>
         <w:t xml:space="preserve">Fecha de proceso a calcular </w:t>
       </w:r>
     </w:p>
@@ -5971,38 +5877,20 @@
           <w:numId w:val="3"/>
         </w:numPr>
         <w:ind w:right="52" w:hanging="360"/>
-        <w:rPr>
-          <w:highlight w:val="darkGray"/>
-        </w:rPr>
-      </w:pPr>
-      <w:r>
-        <w:rPr>
-          <w:highlight w:val="darkGray"/>
-        </w:rPr>
+      </w:pPr>
+      <w:r>
         <w:t>Todos los</w:t>
       </w:r>
       <w:r>
-        <w:rPr>
-          <w:highlight w:val="darkGray"/>
-        </w:rPr>
         <w:t xml:space="preserve"> porcentajes </w:t>
       </w:r>
       <w:r>
-        <w:rPr>
-          <w:highlight w:val="darkGray"/>
-        </w:rPr>
         <w:t>usados para calcular</w:t>
       </w:r>
       <w:r>
-        <w:rPr>
-          <w:highlight w:val="darkGray"/>
-        </w:rPr>
         <w:t xml:space="preserve"> la asignación por </w:t>
       </w:r>
       <w:r>
-        <w:rPr>
-          <w:highlight w:val="darkGray"/>
-        </w:rPr>
         <w:t>pertenencia a grupos</w:t>
       </w:r>
     </w:p>
@@ -6031,14 +5919,8 @@
           <w:numId w:val="8"/>
         </w:numPr>
         <w:ind w:right="52" w:hanging="360"/>
-        <w:rPr>
-          <w:highlight w:val="darkGray"/>
-        </w:rPr>
-      </w:pPr>
-      <w:r>
-        <w:rPr>
-          <w:highlight w:val="darkGray"/>
-        </w:rPr>
+      </w:pPr>
+      <w:r>
         <w:t>Por eficiencia del proceso, todos los cálculos se deben efectuar en sentencias PL/SQL no en las sentencias SQL utilizadas por el bloque.</w:t>
       </w:r>
     </w:p>
@@ -6049,14 +5931,8 @@
           <w:numId w:val="8"/>
         </w:numPr>
         <w:ind w:right="52" w:hanging="360"/>
-        <w:rPr>
-          <w:highlight w:val="darkGray"/>
-        </w:rPr>
-      </w:pPr>
-      <w:r>
-        <w:rPr>
-          <w:highlight w:val="darkGray"/>
-        </w:rPr>
+      </w:pPr>
+      <w:r>
         <w:t>Tiene libertad para escoger las estructuras de control condicionales e iterativas que usará en el bloque.</w:t>
       </w:r>
     </w:p>
@@ -6067,21 +5943,9 @@
           <w:numId w:val="8"/>
         </w:numPr>
         <w:ind w:right="52" w:hanging="360"/>
-        <w:rPr>
-          <w:highlight w:val="yellow"/>
-        </w:rPr>
-      </w:pPr>
-      <w:r>
-        <w:rPr>
-          <w:highlight w:val="darkGray"/>
-        </w:rPr>
-        <w:t>Todos los cálculos deben ser redondeados en valores enteros</w:t>
-      </w:r>
-      <w:r>
-        <w:rPr>
-          <w:highlight w:val="yellow"/>
-        </w:rPr>
-        <w:t xml:space="preserve">. </w:t>
+      </w:pPr>
+      <w:r>
+        <w:t xml:space="preserve">Todos los cálculos deben ser redondeados en valores enteros. </w:t>
       </w:r>
     </w:p>
     <w:p>
@@ -6093,25 +5957,13 @@
         <w:ind w:right="52" w:hanging="360"/>
       </w:pPr>
       <w:r>
-        <w:rPr>
-          <w:highlight w:val="darkGray"/>
-        </w:rPr>
         <w:t xml:space="preserve">El bloque PL/SQL debe procesar las ventas y comisiones del </w:t>
       </w:r>
       <w:r>
-        <w:rPr>
-          <w:highlight w:val="darkGray"/>
-        </w:rPr>
         <w:t>vendedor</w:t>
       </w:r>
       <w:r>
-        <w:rPr>
-          <w:highlight w:val="darkGray"/>
-        </w:rPr>
-        <w:t xml:space="preserve"> y sus valores deben ser almacenados en las siguientes tablas</w:t>
-      </w:r>
-      <w:r>
-        <w:t xml:space="preserve">: </w:t>
+        <w:t xml:space="preserve"> y sus valores deben ser almacenados en las siguientes tablas: </w:t>
       </w:r>
     </w:p>
     <w:p>

</xml_diff>